<commit_message>
updated High Level Design
</commit_message>
<xml_diff>
--- a/High Level Design.docx
+++ b/High Level Design.docx
@@ -2,6 +2,85 @@
 <file path=word/document.xml><?xml version="1.0" encoding="utf-8"?>
 <w:document xmlns:wpc="http://schemas.microsoft.com/office/word/2010/wordprocessingCanvas" xmlns:mo="http://schemas.microsoft.com/office/mac/office/2008/main" xmlns:mc="http://schemas.openxmlformats.org/markup-compatibility/2006" xmlns:mv="urn:schemas-microsoft-com:mac:vml" xmlns:o="urn:schemas-microsoft-com:office:office" xmlns:r="http://schemas.openxmlformats.org/officeDocument/2006/relationships" xmlns:m="http://schemas.openxmlformats.org/officeDocument/2006/math" xmlns:v="urn:schemas-microsoft-com:vml" xmlns:wp14="http://schemas.microsoft.com/office/word/2010/wordprocessingDrawing" xmlns:wp="http://schemas.openxmlformats.org/drawingml/2006/wordprocessingDrawing" xmlns:w10="urn:schemas-microsoft-com:office:word" xmlns:w="http://schemas.openxmlformats.org/wordprocessingml/2006/main" xmlns:w14="http://schemas.microsoft.com/office/word/2010/wordml" xmlns:w15="http://schemas.microsoft.com/office/word/2012/wordml" xmlns:wpg="http://schemas.microsoft.com/office/word/2010/wordprocessingGroup" xmlns:wpi="http://schemas.microsoft.com/office/word/2010/wordprocessingInk" xmlns:wne="http://schemas.microsoft.com/office/word/2006/wordml" xmlns:wps="http://schemas.microsoft.com/office/word/2010/wordprocessingShape" mc:Ignorable="w14 w15 wp14">
   <w:body>
+    <w:p>
+      <w:r>
+        <w:rPr>
+          <w:u w:val="single"/>
+        </w:rPr>
+        <w:t>Class Diagram</w:t>
+      </w:r>
+    </w:p>
+    <w:p>
+      <w:pPr>
+        <w:rPr>
+          <w:rFonts w:ascii="Times New Roman" w:eastAsia="Times New Roman" w:hAnsi="Times New Roman" w:cs="Times New Roman"/>
+        </w:rPr>
+      </w:pPr>
+      <w:r>
+        <w:rPr>
+          <w:rFonts w:ascii="Times New Roman" w:eastAsia="Times New Roman" w:hAnsi="Times New Roman" w:cs="Times New Roman"/>
+          <w:noProof/>
+        </w:rPr>
+        <w:drawing>
+          <wp:inline distT="0" distB="0" distL="0" distR="0" wp14:anchorId="529E43C9" wp14:editId="7C9A747B">
+            <wp:extent cx="4415155" cy="3927259"/>
+            <wp:effectExtent l="0" t="0" r="4445" b="10160"/>
+            <wp:docPr id="12" name="Picture 12" descr="https://lh6.googleusercontent.com/Vo1vbgz8lVxe8rARgPd0dsXMzo0J2B2nvq1R1eOJdsl3t7Rk0OdcaUiZ1rK31qVKZNpIgfbipODTLLBbJS5BMJOml3welLBwu7kykcgg8SqfSHJAgOqg00nrYnWK4ZK7so_awkT2vn8"/>
+            <wp:cNvGraphicFramePr>
+              <a:graphicFrameLocks xmlns:a="http://schemas.openxmlformats.org/drawingml/2006/main" noChangeAspect="1"/>
+            </wp:cNvGraphicFramePr>
+            <a:graphic xmlns:a="http://schemas.openxmlformats.org/drawingml/2006/main">
+              <a:graphicData uri="http://schemas.openxmlformats.org/drawingml/2006/picture">
+                <pic:pic xmlns:pic="http://schemas.openxmlformats.org/drawingml/2006/picture">
+                  <pic:nvPicPr>
+                    <pic:cNvPr id="0" name="Picture 12" descr="https://lh6.googleusercontent.com/Vo1vbgz8lVxe8rARgPd0dsXMzo0J2B2nvq1R1eOJdsl3t7Rk0OdcaUiZ1rK31qVKZNpIgfbipODTLLBbJS5BMJOml3welLBwu7kykcgg8SqfSHJAgOqg00nrYnWK4ZK7so_awkT2vn8"/>
+                    <pic:cNvPicPr>
+                      <a:picLocks noChangeAspect="1" noChangeArrowheads="1"/>
+                    </pic:cNvPicPr>
+                  </pic:nvPicPr>
+                  <pic:blipFill>
+                    <a:blip r:embed="rId5">
+                      <a:extLst>
+                        <a:ext uri="{28A0092B-C50C-407E-A947-70E740481C1C}">
+                          <a14:useLocalDpi xmlns:a14="http://schemas.microsoft.com/office/drawing/2010/main" val="0"/>
+                        </a:ext>
+                      </a:extLst>
+                    </a:blip>
+                    <a:srcRect/>
+                    <a:stretch>
+                      <a:fillRect/>
+                    </a:stretch>
+                  </pic:blipFill>
+                  <pic:spPr bwMode="auto">
+                    <a:xfrm>
+                      <a:off x="0" y="0"/>
+                      <a:ext cx="4417477" cy="3929324"/>
+                    </a:xfrm>
+                    <a:prstGeom prst="rect">
+                      <a:avLst/>
+                    </a:prstGeom>
+                    <a:noFill/>
+                    <a:ln>
+                      <a:noFill/>
+                    </a:ln>
+                  </pic:spPr>
+                </pic:pic>
+              </a:graphicData>
+            </a:graphic>
+          </wp:inline>
+        </w:drawing>
+      </w:r>
+      <w:bookmarkStart w:id="0" w:name="_GoBack"/>
+      <w:bookmarkEnd w:id="0"/>
+    </w:p>
+    <w:p/>
+    <w:p>
+      <w:pPr>
+        <w:rPr>
+          <w:u w:val="single"/>
+        </w:rPr>
+      </w:pPr>
+    </w:p>
     <w:p>
       <w:pPr>
         <w:rPr>
@@ -45,7 +124,7 @@
                     </pic:cNvPicPr>
                   </pic:nvPicPr>
                   <pic:blipFill>
-                    <a:blip r:embed="rId5">
+                    <a:blip r:embed="rId6">
                       <a:extLst>
                         <a:ext uri="{28A0092B-C50C-407E-A947-70E740481C1C}">
                           <a14:useLocalDpi xmlns:a14="http://schemas.microsoft.com/office/drawing/2010/main" val="0"/>
@@ -97,6 +176,7 @@
         <w:rPr>
           <w:noProof/>
         </w:rPr>
+        <w:lastRenderedPageBreak/>
         <w:drawing>
           <wp:inline distT="0" distB="0" distL="0" distR="0" wp14:anchorId="4B4B70F6" wp14:editId="5AC06870">
             <wp:extent cx="4725234" cy="2914904"/>
@@ -115,7 +195,7 @@
                     </pic:cNvPicPr>
                   </pic:nvPicPr>
                   <pic:blipFill>
-                    <a:blip r:embed="rId6">
+                    <a:blip r:embed="rId7">
                       <a:extLst>
                         <a:ext uri="{28A0092B-C50C-407E-A947-70E740481C1C}">
                           <a14:useLocalDpi xmlns:a14="http://schemas.microsoft.com/office/drawing/2010/main" val="0"/>
@@ -207,14 +287,12 @@
       <w:pPr>
         <w:pStyle w:val="ListParagraph"/>
       </w:pPr>
-      <w:bookmarkStart w:id="0" w:name="_GoBack"/>
       <w:r>
         <w:rPr>
           <w:noProof/>
         </w:rPr>
-        <w:lastRenderedPageBreak/>
         <w:drawing>
-          <wp:inline distT="0" distB="0" distL="0" distR="0" wp14:anchorId="4657E658" wp14:editId="67A3D67E">
+          <wp:inline distT="0" distB="0" distL="0" distR="0" wp14:anchorId="4657E658" wp14:editId="4201725E">
             <wp:extent cx="4038900" cy="1991360"/>
             <wp:effectExtent l="0" t="0" r="0" b="0"/>
             <wp:docPr id="6" name="Picture 6" descr="../../Downloads/Sequence%20review%20(4).jpg"/>
@@ -231,7 +309,7 @@
                     </pic:cNvPicPr>
                   </pic:nvPicPr>
                   <pic:blipFill>
-                    <a:blip r:embed="rId7">
+                    <a:blip r:embed="rId8">
                       <a:extLst>
                         <a:ext uri="{28A0092B-C50C-407E-A947-70E740481C1C}">
                           <a14:useLocalDpi xmlns:a14="http://schemas.microsoft.com/office/drawing/2010/main" val="0"/>
@@ -246,7 +324,7 @@
                   <pic:spPr bwMode="auto">
                     <a:xfrm>
                       <a:off x="0" y="0"/>
-                      <a:ext cx="4122962" cy="2032806"/>
+                      <a:ext cx="4038900" cy="1991360"/>
                     </a:xfrm>
                     <a:prstGeom prst="rect">
                       <a:avLst/>
@@ -262,7 +340,6 @@
           </wp:inline>
         </w:drawing>
       </w:r>
-      <w:bookmarkEnd w:id="0"/>
     </w:p>
     <w:p>
       <w:pPr>
@@ -313,7 +390,7 @@
                     </pic:cNvPicPr>
                   </pic:nvPicPr>
                   <pic:blipFill>
-                    <a:blip r:embed="rId8">
+                    <a:blip r:embed="rId9">
                       <a:extLst>
                         <a:ext uri="{28A0092B-C50C-407E-A947-70E740481C1C}">
                           <a14:useLocalDpi xmlns:a14="http://schemas.microsoft.com/office/drawing/2010/main" val="0"/>
@@ -394,7 +471,7 @@
                     </pic:cNvPicPr>
                   </pic:nvPicPr>
                   <pic:blipFill>
-                    <a:blip r:embed="rId9">
+                    <a:blip r:embed="rId10">
                       <a:extLst>
                         <a:ext uri="{28A0092B-C50C-407E-A947-70E740481C1C}">
                           <a14:useLocalDpi xmlns:a14="http://schemas.microsoft.com/office/drawing/2010/main" val="0"/>
@@ -471,7 +548,7 @@
                     </pic:cNvPicPr>
                   </pic:nvPicPr>
                   <pic:blipFill>
-                    <a:blip r:embed="rId10">
+                    <a:blip r:embed="rId11">
                       <a:extLst>
                         <a:ext uri="{28A0092B-C50C-407E-A947-70E740481C1C}">
                           <a14:useLocalDpi xmlns:a14="http://schemas.microsoft.com/office/drawing/2010/main" val="0"/>

</xml_diff>